<commit_message>
Consistency Check + Source Code
Updated all Milestone 3 deliverables for consistency and added zipped source code to the Source Code document.
</commit_message>
<xml_diff>
--- a/SWEN_670_Documentation/Milestone 3/Database Design/NASA Gamify Database Design - Milestone 3.docx
+++ b/SWEN_670_Documentation/Milestone 3/Database Design/NASA Gamify Database Design - Milestone 3.docx
@@ -468,7 +468,7 @@
             </w:rPr>
             <w:fldChar w:fldCharType="separate"/>
           </w:r>
-          <w:hyperlink w:anchor="_Toc509915842" w:history="1">
+          <w:hyperlink w:anchor="_Toc510292571" w:history="1">
             <w:r>
               <w:rPr>
                 <w:rStyle w:val="Hyperlink"/>
@@ -496,7 +496,7 @@
                 <w:noProof/>
                 <w:webHidden/>
               </w:rPr>
-              <w:instrText xml:space="preserve"> PAGEREF _Toc509915842 \h </w:instrText>
+              <w:instrText xml:space="preserve"> PAGEREF _Toc510292571 \h </w:instrText>
             </w:r>
             <w:r>
               <w:rPr>
@@ -538,7 +538,7 @@
               <w:noProof/>
             </w:rPr>
           </w:pPr>
-          <w:hyperlink w:anchor="_Toc509915843" w:history="1">
+          <w:hyperlink w:anchor="_Toc510292572" w:history="1">
             <w:r>
               <w:rPr>
                 <w:rStyle w:val="Hyperlink"/>
@@ -566,7 +566,7 @@
                 <w:noProof/>
                 <w:webHidden/>
               </w:rPr>
-              <w:instrText xml:space="preserve"> PAGEREF _Toc509915843 \h </w:instrText>
+              <w:instrText xml:space="preserve"> PAGEREF _Toc510292572 \h </w:instrText>
             </w:r>
             <w:r>
               <w:rPr>
@@ -608,7 +608,7 @@
               <w:noProof/>
             </w:rPr>
           </w:pPr>
-          <w:hyperlink w:anchor="_Toc509915844" w:history="1">
+          <w:hyperlink w:anchor="_Toc510292573" w:history="1">
             <w:r>
               <w:rPr>
                 <w:rStyle w:val="Hyperlink"/>
@@ -636,7 +636,7 @@
                 <w:noProof/>
                 <w:webHidden/>
               </w:rPr>
-              <w:instrText xml:space="preserve"> PAGEREF _Toc509915844 \h </w:instrText>
+              <w:instrText xml:space="preserve"> PAGEREF _Toc510292573 \h </w:instrText>
             </w:r>
             <w:r>
               <w:rPr>
@@ -678,7 +678,7 @@
               <w:noProof/>
             </w:rPr>
           </w:pPr>
-          <w:hyperlink w:anchor="_Toc509915845" w:history="1">
+          <w:hyperlink w:anchor="_Toc510292574" w:history="1">
             <w:r>
               <w:rPr>
                 <w:rStyle w:val="Hyperlink"/>
@@ -706,7 +706,7 @@
                 <w:noProof/>
                 <w:webHidden/>
               </w:rPr>
-              <w:instrText xml:space="preserve"> PAGEREF _Toc509915845 \h </w:instrText>
+              <w:instrText xml:space="preserve"> PAGEREF _Toc510292574 \h </w:instrText>
             </w:r>
             <w:r>
               <w:rPr>
@@ -748,7 +748,7 @@
               <w:noProof/>
             </w:rPr>
           </w:pPr>
-          <w:hyperlink w:anchor="_Toc509915846" w:history="1">
+          <w:hyperlink w:anchor="_Toc510292575" w:history="1">
             <w:r>
               <w:rPr>
                 <w:rStyle w:val="Hyperlink"/>
@@ -776,7 +776,7 @@
                 <w:noProof/>
                 <w:webHidden/>
               </w:rPr>
-              <w:instrText xml:space="preserve"> PAGEREF _Toc509915846 \h </w:instrText>
+              <w:instrText xml:space="preserve"> PAGEREF _Toc510292575 \h </w:instrText>
             </w:r>
             <w:r>
               <w:rPr>
@@ -818,7 +818,7 @@
               <w:noProof/>
             </w:rPr>
           </w:pPr>
-          <w:hyperlink w:anchor="_Toc509915847" w:history="1">
+          <w:hyperlink w:anchor="_Toc510292576" w:history="1">
             <w:r>
               <w:rPr>
                 <w:rStyle w:val="Hyperlink"/>
@@ -846,7 +846,7 @@
                 <w:noProof/>
                 <w:webHidden/>
               </w:rPr>
-              <w:instrText xml:space="preserve"> PAGEREF _Toc509915847 \h </w:instrText>
+              <w:instrText xml:space="preserve"> PAGEREF _Toc510292576 \h </w:instrText>
             </w:r>
             <w:r>
               <w:rPr>
@@ -888,7 +888,7 @@
               <w:noProof/>
             </w:rPr>
           </w:pPr>
-          <w:hyperlink w:anchor="_Toc509915848" w:history="1">
+          <w:hyperlink w:anchor="_Toc510292577" w:history="1">
             <w:r>
               <w:rPr>
                 <w:rStyle w:val="Hyperlink"/>
@@ -916,7 +916,7 @@
                 <w:noProof/>
                 <w:webHidden/>
               </w:rPr>
-              <w:instrText xml:space="preserve"> PAGEREF _Toc509915848 \h </w:instrText>
+              <w:instrText xml:space="preserve"> PAGEREF _Toc510292577 \h </w:instrText>
             </w:r>
             <w:r>
               <w:rPr>
@@ -958,7 +958,7 @@
               <w:noProof/>
             </w:rPr>
           </w:pPr>
-          <w:hyperlink w:anchor="_Toc509915849" w:history="1">
+          <w:hyperlink w:anchor="_Toc510292578" w:history="1">
             <w:r>
               <w:rPr>
                 <w:rStyle w:val="Hyperlink"/>
@@ -986,7 +986,7 @@
                 <w:noProof/>
                 <w:webHidden/>
               </w:rPr>
-              <w:instrText xml:space="preserve"> PAGEREF _Toc509915849 \h </w:instrText>
+              <w:instrText xml:space="preserve"> PAGEREF _Toc510292578 \h </w:instrText>
             </w:r>
             <w:r>
               <w:rPr>
@@ -1028,7 +1028,7 @@
               <w:noProof/>
             </w:rPr>
           </w:pPr>
-          <w:hyperlink w:anchor="_Toc509915850" w:history="1">
+          <w:hyperlink w:anchor="_Toc510292579" w:history="1">
             <w:r>
               <w:rPr>
                 <w:rStyle w:val="Hyperlink"/>
@@ -1056,7 +1056,7 @@
                 <w:noProof/>
                 <w:webHidden/>
               </w:rPr>
-              <w:instrText xml:space="preserve"> PAGEREF _Toc509915850 \h </w:instrText>
+              <w:instrText xml:space="preserve"> PAGEREF _Toc510292579 \h </w:instrText>
             </w:r>
             <w:r>
               <w:rPr>
@@ -1098,7 +1098,7 @@
               <w:noProof/>
             </w:rPr>
           </w:pPr>
-          <w:hyperlink w:anchor="_Toc509915851" w:history="1">
+          <w:hyperlink w:anchor="_Toc510292580" w:history="1">
             <w:r>
               <w:rPr>
                 <w:rStyle w:val="Hyperlink"/>
@@ -1126,7 +1126,7 @@
                 <w:noProof/>
                 <w:webHidden/>
               </w:rPr>
-              <w:instrText xml:space="preserve"> PAGEREF _Toc509915851 \h </w:instrText>
+              <w:instrText xml:space="preserve"> PAGEREF _Toc510292580 \h </w:instrText>
             </w:r>
             <w:r>
               <w:rPr>
@@ -1168,7 +1168,7 @@
               <w:noProof/>
             </w:rPr>
           </w:pPr>
-          <w:hyperlink w:anchor="_Toc509915852" w:history="1">
+          <w:hyperlink w:anchor="_Toc510292581" w:history="1">
             <w:r>
               <w:rPr>
                 <w:rStyle w:val="Hyperlink"/>
@@ -1196,7 +1196,7 @@
                 <w:noProof/>
                 <w:webHidden/>
               </w:rPr>
-              <w:instrText xml:space="preserve"> PAGEREF _Toc509915852 \h </w:instrText>
+              <w:instrText xml:space="preserve"> PAGEREF _Toc510292581 \h </w:instrText>
             </w:r>
             <w:r>
               <w:rPr>
@@ -1238,7 +1238,7 @@
               <w:noProof/>
             </w:rPr>
           </w:pPr>
-          <w:hyperlink w:anchor="_Toc509915853" w:history="1">
+          <w:hyperlink w:anchor="_Toc510292582" w:history="1">
             <w:r>
               <w:rPr>
                 <w:rStyle w:val="Hyperlink"/>
@@ -1266,7 +1266,7 @@
                 <w:noProof/>
                 <w:webHidden/>
               </w:rPr>
-              <w:instrText xml:space="preserve"> PAGEREF _Toc509915853 \h </w:instrText>
+              <w:instrText xml:space="preserve"> PAGEREF _Toc510292582 \h </w:instrText>
             </w:r>
             <w:r>
               <w:rPr>
@@ -1308,7 +1308,7 @@
               <w:noProof/>
             </w:rPr>
           </w:pPr>
-          <w:hyperlink w:anchor="_Toc509915854" w:history="1">
+          <w:hyperlink w:anchor="_Toc510292583" w:history="1">
             <w:r>
               <w:rPr>
                 <w:rStyle w:val="Hyperlink"/>
@@ -1336,7 +1336,7 @@
                 <w:noProof/>
                 <w:webHidden/>
               </w:rPr>
-              <w:instrText xml:space="preserve"> PAGEREF _Toc509915854 \h </w:instrText>
+              <w:instrText xml:space="preserve"> PAGEREF _Toc510292583 \h </w:instrText>
             </w:r>
             <w:r>
               <w:rPr>
@@ -1378,7 +1378,7 @@
               <w:noProof/>
             </w:rPr>
           </w:pPr>
-          <w:hyperlink w:anchor="_Toc509915855" w:history="1">
+          <w:hyperlink w:anchor="_Toc510292584" w:history="1">
             <w:r>
               <w:rPr>
                 <w:rStyle w:val="Hyperlink"/>
@@ -1406,7 +1406,7 @@
                 <w:noProof/>
                 <w:webHidden/>
               </w:rPr>
-              <w:instrText xml:space="preserve"> PAGEREF _Toc509915855 \h </w:instrText>
+              <w:instrText xml:space="preserve"> PAGEREF _Toc510292584 \h </w:instrText>
             </w:r>
             <w:r>
               <w:rPr>
@@ -1448,7 +1448,7 @@
               <w:noProof/>
             </w:rPr>
           </w:pPr>
-          <w:hyperlink w:anchor="_Toc509915856" w:history="1">
+          <w:hyperlink w:anchor="_Toc510292585" w:history="1">
             <w:r>
               <w:rPr>
                 <w:rStyle w:val="Hyperlink"/>
@@ -1476,7 +1476,7 @@
                 <w:noProof/>
                 <w:webHidden/>
               </w:rPr>
-              <w:instrText xml:space="preserve"> PAGEREF _Toc509915856 \h </w:instrText>
+              <w:instrText xml:space="preserve"> PAGEREF _Toc510292585 \h </w:instrText>
             </w:r>
             <w:r>
               <w:rPr>
@@ -1518,7 +1518,7 @@
               <w:noProof/>
             </w:rPr>
           </w:pPr>
-          <w:hyperlink w:anchor="_Toc509915857" w:history="1">
+          <w:hyperlink w:anchor="_Toc510292586" w:history="1">
             <w:r>
               <w:rPr>
                 <w:rStyle w:val="Hyperlink"/>
@@ -1546,7 +1546,7 @@
                 <w:noProof/>
                 <w:webHidden/>
               </w:rPr>
-              <w:instrText xml:space="preserve"> PAGEREF _Toc509915857 \h </w:instrText>
+              <w:instrText xml:space="preserve"> PAGEREF _Toc510292586 \h </w:instrText>
             </w:r>
             <w:r>
               <w:rPr>
@@ -2415,7 +2415,7 @@
           <w:rFonts w:ascii="Calibri" w:hAnsi="Calibri"/>
         </w:rPr>
       </w:pPr>
-      <w:bookmarkStart w:id="0" w:name="_Toc509915842"/>
+      <w:bookmarkStart w:id="0" w:name="_Toc510292571"/>
       <w:r>
         <w:rPr>
           <w:rFonts w:ascii="Calibri" w:hAnsi="Calibri"/>
@@ -2434,8 +2434,16 @@
         <w:rPr>
           <w:rFonts w:ascii="Calibri" w:hAnsi="Calibri"/>
         </w:rPr>
-        <w:t xml:space="preserve">The database described in this document will augment the default MediaWiki database to allow for the gamification of the NASA EVA MediaWiki. </w:t>
-      </w:r>
+        <w:t>The database described in this document will augment the default MediaWiki database to allow for the gamification of the NASA EVA MediaWiki</w:t>
+      </w:r>
+      <w:bookmarkStart w:id="1" w:name="_GoBack"/>
+      <w:r>
+        <w:rPr>
+          <w:rFonts w:ascii="Calibri" w:hAnsi="Calibri"/>
+        </w:rPr>
+        <w:t xml:space="preserve">. </w:t>
+      </w:r>
+      <w:bookmarkEnd w:id="1"/>
       <w:r>
         <w:rPr>
           <w:rFonts w:ascii="Calibri" w:hAnsi="Calibri"/>
@@ -2458,7 +2466,7 @@
         <w:rPr>
           <w:rFonts w:ascii="Calibri" w:hAnsi="Calibri"/>
         </w:rPr>
-        <w:t xml:space="preserve">The badge table will store details about the badge, the user and when it was earned. </w:t>
+        <w:t>The badge table will store details about the badge, the user and when it was earned.</w:t>
       </w:r>
     </w:p>
     <w:p>
@@ -2468,16 +2476,16 @@
           <w:rFonts w:ascii="Calibri" w:hAnsi="Calibri"/>
         </w:rPr>
       </w:pPr>
-      <w:bookmarkStart w:id="1" w:name="_Toc507868088"/>
-      <w:bookmarkStart w:id="2" w:name="_Toc509915843"/>
+      <w:bookmarkStart w:id="2" w:name="_Toc507868088"/>
+      <w:bookmarkStart w:id="3" w:name="_Toc510292572"/>
       <w:r>
         <w:rPr>
           <w:rFonts w:ascii="Calibri" w:hAnsi="Calibri"/>
         </w:rPr>
         <w:t>Specific Terms and Acronyms</w:t>
       </w:r>
-      <w:bookmarkEnd w:id="1"/>
       <w:bookmarkEnd w:id="2"/>
+      <w:bookmarkEnd w:id="3"/>
     </w:p>
     <w:tbl>
       <w:tblPr>
@@ -2848,14 +2856,14 @@
           <w:rFonts w:ascii="Calibri" w:hAnsi="Calibri"/>
         </w:rPr>
       </w:pPr>
-      <w:bookmarkStart w:id="3" w:name="_Toc509915844"/>
+      <w:bookmarkStart w:id="4" w:name="_Toc510292573"/>
       <w:r>
         <w:rPr>
           <w:rFonts w:ascii="Calibri" w:hAnsi="Calibri"/>
         </w:rPr>
         <w:t>Hardware and Software</w:t>
       </w:r>
-      <w:bookmarkEnd w:id="3"/>
+      <w:bookmarkEnd w:id="4"/>
     </w:p>
     <w:p>
       <w:pPr>
@@ -2864,14 +2872,14 @@
           <w:rFonts w:ascii="Calibri" w:hAnsi="Calibri"/>
         </w:rPr>
       </w:pPr>
-      <w:bookmarkStart w:id="4" w:name="_Toc509915845"/>
+      <w:bookmarkStart w:id="5" w:name="_Toc510292574"/>
       <w:r>
         <w:rPr>
           <w:rFonts w:ascii="Calibri" w:hAnsi="Calibri"/>
         </w:rPr>
         <w:t>Diagram Tool</w:t>
       </w:r>
-      <w:bookmarkEnd w:id="4"/>
+      <w:bookmarkEnd w:id="5"/>
     </w:p>
     <w:p>
       <w:pPr>
@@ -2907,14 +2915,14 @@
           <w:rFonts w:ascii="Calibri" w:hAnsi="Calibri"/>
         </w:rPr>
       </w:pPr>
-      <w:bookmarkStart w:id="5" w:name="_Toc509915846"/>
+      <w:bookmarkStart w:id="6" w:name="_Toc510292575"/>
       <w:r>
         <w:rPr>
           <w:rFonts w:ascii="Calibri" w:hAnsi="Calibri"/>
         </w:rPr>
         <w:t>Database</w:t>
       </w:r>
-      <w:bookmarkEnd w:id="5"/>
+      <w:bookmarkEnd w:id="6"/>
     </w:p>
     <w:p>
       <w:pPr>
@@ -2979,14 +2987,14 @@
           <w:rFonts w:ascii="Calibri" w:hAnsi="Calibri"/>
         </w:rPr>
       </w:pPr>
-      <w:bookmarkStart w:id="6" w:name="_Toc509915847"/>
+      <w:bookmarkStart w:id="7" w:name="_Toc510292576"/>
       <w:r>
         <w:rPr>
           <w:rFonts w:ascii="Calibri" w:hAnsi="Calibri"/>
         </w:rPr>
         <w:t>SQL Editor</w:t>
       </w:r>
-      <w:bookmarkEnd w:id="6"/>
+      <w:bookmarkEnd w:id="7"/>
     </w:p>
     <w:p>
       <w:pPr>
@@ -3014,14 +3022,14 @@
           <w:rFonts w:ascii="Calibri" w:hAnsi="Calibri"/>
         </w:rPr>
       </w:pPr>
-      <w:bookmarkStart w:id="7" w:name="_Toc509915848"/>
+      <w:bookmarkStart w:id="8" w:name="_Toc510292577"/>
       <w:r>
         <w:rPr>
           <w:rFonts w:ascii="Calibri" w:hAnsi="Calibri"/>
         </w:rPr>
         <w:t>DDL and DML</w:t>
       </w:r>
-      <w:bookmarkEnd w:id="7"/>
+      <w:bookmarkEnd w:id="8"/>
     </w:p>
     <w:p>
       <w:pPr>
@@ -3079,7 +3087,7 @@
           <w:rFonts w:ascii="Calibri" w:hAnsi="Calibri"/>
         </w:rPr>
       </w:pPr>
-      <w:bookmarkStart w:id="8" w:name="_Toc509915849"/>
+      <w:bookmarkStart w:id="9" w:name="_Toc510292578"/>
       <w:r>
         <w:rPr>
           <w:rFonts w:ascii="Calibri" w:hAnsi="Calibri"/>
@@ -3087,7 +3095,7 @@
         <w:lastRenderedPageBreak/>
         <w:t>ERD</w:t>
       </w:r>
-      <w:bookmarkEnd w:id="8"/>
+      <w:bookmarkEnd w:id="9"/>
     </w:p>
     <w:p>
       <w:pPr>
@@ -3150,14 +3158,14 @@
           <w:rFonts w:ascii="Calibri" w:hAnsi="Calibri"/>
         </w:rPr>
       </w:pPr>
-      <w:bookmarkStart w:id="9" w:name="_Toc509915850"/>
+      <w:bookmarkStart w:id="10" w:name="_Toc510292579"/>
       <w:r>
         <w:rPr>
           <w:rFonts w:ascii="Calibri" w:hAnsi="Calibri"/>
         </w:rPr>
         <w:t>Relationships</w:t>
       </w:r>
-      <w:bookmarkEnd w:id="9"/>
+      <w:bookmarkEnd w:id="10"/>
     </w:p>
     <w:p>
       <w:pPr>
@@ -3193,7 +3201,7 @@
           <w:rFonts w:ascii="Calibri" w:hAnsi="Calibri"/>
         </w:rPr>
       </w:pPr>
-      <w:bookmarkStart w:id="10" w:name="_Toc509915851"/>
+      <w:bookmarkStart w:id="11" w:name="_Toc510292580"/>
       <w:r>
         <w:rPr>
           <w:rFonts w:ascii="Calibri" w:hAnsi="Calibri"/>
@@ -3206,19 +3214,19 @@
         </w:rPr>
         <w:t>Business Rules</w:t>
       </w:r>
-      <w:bookmarkEnd w:id="10"/>
-    </w:p>
-    <w:p>
-      <w:pPr>
-        <w:rPr>
-          <w:rFonts w:ascii="Calibri" w:hAnsi="Calibri"/>
-        </w:rPr>
-      </w:pPr>
-      <w:r>
-        <w:rPr>
-          <w:rFonts w:ascii="Calibri" w:hAnsi="Calibri"/>
-        </w:rPr>
-        <w:t xml:space="preserve">A user can have zero to many gamification badges; a gamification badge is created for one and only one user. </w:t>
+      <w:bookmarkEnd w:id="11"/>
+    </w:p>
+    <w:p>
+      <w:pPr>
+        <w:rPr>
+          <w:rFonts w:ascii="Calibri" w:hAnsi="Calibri"/>
+        </w:rPr>
+      </w:pPr>
+      <w:r>
+        <w:rPr>
+          <w:rFonts w:ascii="Calibri" w:hAnsi="Calibri"/>
+        </w:rPr>
+        <w:t>A user can have zero to many gamification badges; a gamification badge is created for one and only one user.</w:t>
       </w:r>
     </w:p>
     <w:p>
@@ -3228,14 +3236,14 @@
           <w:rFonts w:ascii="Calibri" w:hAnsi="Calibri"/>
         </w:rPr>
       </w:pPr>
-      <w:bookmarkStart w:id="11" w:name="_Toc509915852"/>
+      <w:bookmarkStart w:id="12" w:name="_Toc510292581"/>
       <w:r>
         <w:rPr>
           <w:rFonts w:ascii="Calibri" w:hAnsi="Calibri"/>
         </w:rPr>
         <w:t>Entities</w:t>
       </w:r>
-      <w:bookmarkEnd w:id="11"/>
+      <w:bookmarkEnd w:id="12"/>
     </w:p>
     <w:p>
       <w:pPr>
@@ -4402,14 +4410,14 @@
           <w:rFonts w:ascii="Calibri" w:hAnsi="Calibri"/>
         </w:rPr>
       </w:pPr>
-      <w:bookmarkStart w:id="12" w:name="_Toc509915853"/>
+      <w:bookmarkStart w:id="13" w:name="_Toc510292582"/>
       <w:r>
         <w:rPr>
           <w:rFonts w:ascii="Calibri" w:hAnsi="Calibri"/>
         </w:rPr>
         <w:t>Assumptions and Special Considerations</w:t>
       </w:r>
-      <w:bookmarkEnd w:id="12"/>
+      <w:bookmarkEnd w:id="13"/>
     </w:p>
     <w:p>
       <w:pPr>
@@ -4623,7 +4631,7 @@
           <w:rFonts w:ascii="Calibri" w:hAnsi="Calibri"/>
         </w:rPr>
       </w:pPr>
-      <w:bookmarkStart w:id="13" w:name="_Toc509915854"/>
+      <w:bookmarkStart w:id="14" w:name="_Toc510292583"/>
       <w:r>
         <w:rPr>
           <w:rFonts w:ascii="Calibri" w:hAnsi="Calibri"/>
@@ -4631,7 +4639,7 @@
         <w:lastRenderedPageBreak/>
         <w:t>Statements</w:t>
       </w:r>
-      <w:bookmarkEnd w:id="13"/>
+      <w:bookmarkEnd w:id="14"/>
       <w:r>
         <w:rPr>
           <w:rFonts w:ascii="Calibri" w:hAnsi="Calibri"/>
@@ -4652,7 +4660,7 @@
           <w:u w:val="single"/>
         </w:rPr>
       </w:pPr>
-      <w:bookmarkStart w:id="14" w:name="_Toc509915855"/>
+      <w:bookmarkStart w:id="15" w:name="_Toc510292584"/>
       <w:proofErr w:type="spellStart"/>
       <w:r>
         <w:rPr>
@@ -4661,7 +4669,7 @@
         </w:rPr>
         <w:t>Gamification_badges</w:t>
       </w:r>
-      <w:bookmarkEnd w:id="14"/>
+      <w:bookmarkEnd w:id="15"/>
       <w:proofErr w:type="spellEnd"/>
     </w:p>
     <w:p>
@@ -5479,14 +5487,14 @@
           <w:rFonts w:ascii="Calibri" w:hAnsi="Calibri"/>
         </w:rPr>
       </w:pPr>
-      <w:bookmarkStart w:id="15" w:name="_Toc509915856"/>
+      <w:bookmarkStart w:id="16" w:name="_Toc510292585"/>
       <w:r>
         <w:rPr>
           <w:rFonts w:ascii="Calibri" w:hAnsi="Calibri"/>
         </w:rPr>
         <w:t>Results</w:t>
       </w:r>
-      <w:bookmarkEnd w:id="15"/>
+      <w:bookmarkEnd w:id="16"/>
     </w:p>
     <w:p>
       <w:pPr>
@@ -5501,7 +5509,7 @@
           <w:u w:val="single"/>
         </w:rPr>
       </w:pPr>
-      <w:bookmarkStart w:id="16" w:name="_Toc509915857"/>
+      <w:bookmarkStart w:id="17" w:name="_Toc510292586"/>
       <w:proofErr w:type="spellStart"/>
       <w:r>
         <w:rPr>
@@ -5510,7 +5518,7 @@
         </w:rPr>
         <w:t>Gamification_badges</w:t>
       </w:r>
-      <w:bookmarkEnd w:id="16"/>
+      <w:bookmarkEnd w:id="17"/>
       <w:proofErr w:type="spellEnd"/>
     </w:p>
     <w:p>
@@ -5597,7 +5605,7 @@
           <v:shape id="_x0000_i1025" type="#_x0000_t75" style="width:77.25pt;height:49.5pt" o:ole="">
             <v:imagedata r:id="rId9" o:title=""/>
           </v:shape>
-          <o:OLEObject Type="Embed" ProgID="AcroExch.Document.DC" ShapeID="_x0000_i1025" DrawAspect="Icon" ObjectID="_1583658189" r:id="rId10"/>
+          <o:OLEObject Type="Embed" ProgID="AcroExch.Document.DC" ShapeID="_x0000_i1025" DrawAspect="Icon" ObjectID="_1584034715" r:id="rId10"/>
         </w:object>
       </w:r>
     </w:p>
@@ -5661,7 +5669,7 @@
           <v:shape id="_x0000_i1026" type="#_x0000_t75" style="width:77.25pt;height:49.5pt" o:ole="">
             <v:imagedata r:id="rId11" o:title=""/>
           </v:shape>
-          <o:OLEObject Type="Embed" ProgID="AcroExch.Document.DC" ShapeID="_x0000_i1026" DrawAspect="Icon" ObjectID="_1583658190" r:id="rId12"/>
+          <o:OLEObject Type="Embed" ProgID="AcroExch.Document.DC" ShapeID="_x0000_i1026" DrawAspect="Icon" ObjectID="_1584034716" r:id="rId12"/>
         </w:object>
       </w:r>
     </w:p>
@@ -5821,8 +5829,6 @@
       </w:rPr>
       <w:t>27</w:t>
     </w:r>
-    <w:bookmarkStart w:id="17" w:name="_GoBack"/>
-    <w:bookmarkEnd w:id="17"/>
     <w:r>
       <w:rPr>
         <w:rFonts w:ascii="Calibri" w:hAnsi="Calibri"/>
@@ -11263,7 +11269,7 @@
 </file>
 
 <file path=customXml/itemProps1.xml><?xml version="1.0" encoding="utf-8"?>
-<ds:datastoreItem xmlns:ds="http://schemas.openxmlformats.org/officeDocument/2006/customXml" ds:itemID="{A5BA666A-438C-412A-B75F-B3F8465E459F}">
+<ds:datastoreItem xmlns:ds="http://schemas.openxmlformats.org/officeDocument/2006/customXml" ds:itemID="{394AA15D-DC3C-4593-9D69-CA6BF8159A93}">
   <ds:schemaRefs>
     <ds:schemaRef ds:uri="http://schemas.openxmlformats.org/officeDocument/2006/bibliography"/>
   </ds:schemaRefs>

</xml_diff>